<commit_message>
Homework 2, 3, and 4
</commit_message>
<xml_diff>
--- a/Tareas/EDISON_LASCANO_TAREA1.docx
+++ b/Tareas/EDISON_LASCANO_TAREA1.docx
@@ -1,6 +1,6 @@
 
 <file path=word/document.xml><?xml version="1.0" encoding="utf-8"?>
-<w:document xmlns:wpc="http://schemas.microsoft.com/office/word/2010/wordprocessingCanvas" xmlns:cx="http://schemas.microsoft.com/office/drawing/2014/chartex" xmlns:cx1="http://schemas.microsoft.com/office/drawing/2015/9/8/chartex" xmlns:cx2="http://schemas.microsoft.com/office/drawing/2015/10/21/chartex" xmlns:cx3="http://schemas.microsoft.com/office/drawing/2016/5/9/chartex" xmlns:cx4="http://schemas.microsoft.com/office/drawing/2016/5/10/chartex" xmlns:cx5="http://schemas.microsoft.com/office/drawing/2016/5/11/chartex" xmlns:cx6="http://schemas.microsoft.com/office/drawing/2016/5/12/chartex" xmlns:cx7="http://schemas.microsoft.com/office/drawing/2016/5/13/chartex" xmlns:cx8="http://schemas.microsoft.com/office/drawing/2016/5/14/chartex" xmlns:mc="http://schemas.openxmlformats.org/markup-compatibility/2006" xmlns:aink="http://schemas.microsoft.com/office/drawing/2016/ink" xmlns:am3d="http://schemas.microsoft.com/office/drawing/2017/model3d" xmlns:o="urn:schemas-microsoft-com:office:office" xmlns:oel="http://schemas.microsoft.com/office/2019/extlst" xmlns:r="http://schemas.openxmlformats.org/officeDocument/2006/relationships" xmlns:m="http://schemas.openxmlformats.org/officeDocument/2006/math" xmlns:v="urn:schemas-microsoft-com:vml" xmlns:wp14="http://schemas.microsoft.com/office/word/2010/wordprocessingDrawing" xmlns:wp="http://schemas.openxmlformats.org/drawingml/2006/wordprocessingDrawing" xmlns:w10="urn:schemas-microsoft-com:office:word" xmlns:w="http://schemas.openxmlformats.org/wordprocessingml/2006/main" xmlns:w14="http://schemas.microsoft.com/office/word/2010/wordml" xmlns:w15="http://schemas.microsoft.com/office/word/2012/wordml" xmlns:w16cex="http://schemas.microsoft.com/office/word/2018/wordml/cex" xmlns:w16cid="http://schemas.microsoft.com/office/word/2016/wordml/cid" xmlns:w16="http://schemas.microsoft.com/office/word/2018/wordml" xmlns:w16du="http://schemas.microsoft.com/office/word/2023/wordml/word16du" xmlns:w16sdtdh="http://schemas.microsoft.com/office/word/2020/wordml/sdtdatahash" xmlns:w16se="http://schemas.microsoft.com/office/word/2015/wordml/symex" xmlns:wpg="http://schemas.microsoft.com/office/word/2010/wordprocessingGroup" xmlns:wpi="http://schemas.microsoft.com/office/word/2010/wordprocessingInk" xmlns:wne="http://schemas.microsoft.com/office/word/2006/wordml" xmlns:wps="http://schemas.microsoft.com/office/word/2010/wordprocessingShape" mc:Ignorable="w14 w15 w16se w16cid w16 w16cex w16sdtdh w16du wp14">
+<w:document xmlns:wpc="http://schemas.microsoft.com/office/word/2010/wordprocessingCanvas" xmlns:cx="http://schemas.microsoft.com/office/drawing/2014/chartex" xmlns:mc="http://schemas.openxmlformats.org/markup-compatibility/2006" xmlns:o="urn:schemas-microsoft-com:office:office" xmlns:r="http://schemas.openxmlformats.org/officeDocument/2006/relationships" xmlns:m="http://schemas.openxmlformats.org/officeDocument/2006/math" xmlns:v="urn:schemas-microsoft-com:vml" xmlns:wp14="http://schemas.microsoft.com/office/word/2010/wordprocessingDrawing" xmlns:wp="http://schemas.openxmlformats.org/drawingml/2006/wordprocessingDrawing" xmlns:w10="urn:schemas-microsoft-com:office:word" xmlns:w="http://schemas.openxmlformats.org/wordprocessingml/2006/main" xmlns:w14="http://schemas.microsoft.com/office/word/2010/wordml" xmlns:w15="http://schemas.microsoft.com/office/word/2012/wordml" xmlns:w16se="http://schemas.microsoft.com/office/word/2015/wordml/symex" xmlns:wpg="http://schemas.microsoft.com/office/word/2010/wordprocessingGroup" xmlns:wpi="http://schemas.microsoft.com/office/word/2010/wordprocessingInk" xmlns:wne="http://schemas.microsoft.com/office/word/2006/wordml" xmlns:wps="http://schemas.microsoft.com/office/word/2010/wordprocessingShape" mc:Ignorable="w14 w15 w16se wp14">
   <w:body>
     <w:p>
       <w:pPr>
@@ -72,7 +72,7 @@
     </w:p>
     <w:p>
       <w:pPr>
-        <w:pStyle w:val="ListParagraph"/>
+        <w:pStyle w:val="Prrafodelista"/>
         <w:numPr>
           <w:ilvl w:val="0"/>
           <w:numId w:val="1"/>
@@ -86,7 +86,7 @@
     </w:p>
     <w:p>
       <w:pPr>
-        <w:pStyle w:val="ListParagraph"/>
+        <w:pStyle w:val="Prrafodelista"/>
         <w:numPr>
           <w:ilvl w:val="1"/>
           <w:numId w:val="1"/>
@@ -117,7 +117,7 @@
     </w:p>
     <w:p>
       <w:pPr>
-        <w:pStyle w:val="ListParagraph"/>
+        <w:pStyle w:val="Prrafodelista"/>
         <w:numPr>
           <w:ilvl w:val="0"/>
           <w:numId w:val="1"/>
@@ -135,7 +135,7 @@
     </w:p>
     <w:p>
       <w:pPr>
-        <w:pStyle w:val="ListParagraph"/>
+        <w:pStyle w:val="Prrafodelista"/>
         <w:numPr>
           <w:ilvl w:val="1"/>
           <w:numId w:val="1"/>
@@ -185,7 +185,7 @@
     </w:p>
     <w:p>
       <w:pPr>
-        <w:pStyle w:val="ListParagraph"/>
+        <w:pStyle w:val="Prrafodelista"/>
         <w:numPr>
           <w:ilvl w:val="0"/>
           <w:numId w:val="2"/>
@@ -203,7 +203,7 @@
     </w:p>
     <w:p>
       <w:pPr>
-        <w:pStyle w:val="ListParagraph"/>
+        <w:pStyle w:val="Prrafodelista"/>
         <w:numPr>
           <w:ilvl w:val="1"/>
           <w:numId w:val="2"/>
@@ -242,14 +242,12 @@
         </w:rPr>
         <w:t xml:space="preserve">, por lo </w:t>
       </w:r>
-      <w:proofErr w:type="gramStart"/>
-      <w:r>
-        <w:rPr>
-          <w:lang w:val="es-EC"/>
-        </w:rPr>
-        <w:t>tanto</w:t>
-      </w:r>
-      <w:proofErr w:type="gramEnd"/>
+      <w:r>
+        <w:rPr>
+          <w:lang w:val="es-EC"/>
+        </w:rPr>
+        <w:t>tanto,</w:t>
+      </w:r>
       <w:r>
         <w:rPr>
           <w:lang w:val="es-EC"/>
@@ -274,38 +272,24 @@
         </w:rPr>
         <w:t>, el uso eficiente de recursos, la alta disponibilidad, etc.</w:t>
       </w:r>
-      <w:r>
-        <w:rPr>
-          <w:lang w:val="es-EC"/>
-        </w:rPr>
-        <w:t xml:space="preserve"> Maneja el </w:t>
-      </w:r>
-      <w:proofErr w:type="spellStart"/>
-      <w:r>
-        <w:rPr>
-          <w:lang w:val="es-EC"/>
-        </w:rPr>
-        <w:t>cluster</w:t>
-      </w:r>
-      <w:proofErr w:type="spellEnd"/>
-    </w:p>
-    <w:p>
-      <w:pPr>
-        <w:rPr>
-          <w:lang w:val="es-EC"/>
-        </w:rPr>
-      </w:pPr>
-    </w:p>
-    <w:p>
-      <w:pPr>
-        <w:rPr>
-          <w:lang w:val="es-EC"/>
-        </w:rPr>
-      </w:pPr>
-    </w:p>
-    <w:p>
-      <w:pPr>
-        <w:pStyle w:val="ListParagraph"/>
+    </w:p>
+    <w:p>
+      <w:pPr>
+        <w:rPr>
+          <w:lang w:val="es-EC"/>
+        </w:rPr>
+      </w:pPr>
+    </w:p>
+    <w:p>
+      <w:pPr>
+        <w:rPr>
+          <w:lang w:val="es-EC"/>
+        </w:rPr>
+      </w:pPr>
+    </w:p>
+    <w:p>
+      <w:pPr>
+        <w:pStyle w:val="Prrafodelista"/>
         <w:numPr>
           <w:ilvl w:val="0"/>
           <w:numId w:val="2"/>
@@ -323,7 +307,7 @@
     </w:p>
     <w:p>
       <w:pPr>
-        <w:pStyle w:val="ListParagraph"/>
+        <w:pStyle w:val="Prrafodelista"/>
         <w:numPr>
           <w:ilvl w:val="1"/>
           <w:numId w:val="2"/>
@@ -371,7 +355,7 @@
     </w:p>
     <w:p>
       <w:pPr>
-        <w:pStyle w:val="ListParagraph"/>
+        <w:pStyle w:val="Prrafodelista"/>
         <w:numPr>
           <w:ilvl w:val="0"/>
           <w:numId w:val="1"/>
@@ -385,7 +369,7 @@
     </w:p>
     <w:p>
       <w:pPr>
-        <w:pStyle w:val="ListParagraph"/>
+        <w:pStyle w:val="Prrafodelista"/>
         <w:numPr>
           <w:ilvl w:val="1"/>
           <w:numId w:val="1"/>
@@ -406,14 +390,12 @@
         </w:rPr>
         <w:t xml:space="preserve"> </w:t>
       </w:r>
-      <w:proofErr w:type="spellStart"/>
-      <w:r>
-        <w:rPr>
-          <w:lang w:val="es-EC"/>
-        </w:rPr>
-        <w:t>interiro</w:t>
-      </w:r>
-      <w:proofErr w:type="spellEnd"/>
+      <w:r>
+        <w:rPr>
+          <w:lang w:val="es-EC"/>
+        </w:rPr>
+        <w:t>interior</w:t>
+      </w:r>
       <w:r>
         <w:rPr>
           <w:lang w:val="es-EC"/>
@@ -426,7 +408,13 @@
         <w:rPr>
           <w:lang w:val="es-EC"/>
         </w:rPr>
-        <w:t>kubernetes</w:t>
+        <w:t>K</w:t>
+      </w:r>
+      <w:r>
+        <w:rPr>
+          <w:lang w:val="es-EC"/>
+        </w:rPr>
+        <w:t>ubernetes</w:t>
       </w:r>
       <w:proofErr w:type="spellEnd"/>
       <w:r>
@@ -442,42 +430,36 @@
         </w:rPr>
         <w:t xml:space="preserve"> se </w:t>
       </w:r>
-      <w:proofErr w:type="spellStart"/>
-      <w:r>
-        <w:rPr>
-          <w:lang w:val="es-EC"/>
-        </w:rPr>
-        <w:t>pued</w:t>
-      </w:r>
-      <w:proofErr w:type="spellEnd"/>
+      <w:r>
+        <w:rPr>
+          <w:lang w:val="es-EC"/>
+        </w:rPr>
+        <w:t>puede</w:t>
+      </w:r>
       <w:r>
         <w:rPr>
           <w:lang w:val="es-EC"/>
         </w:rPr>
         <w:t xml:space="preserve"> </w:t>
       </w:r>
-      <w:proofErr w:type="spellStart"/>
-      <w:r>
-        <w:rPr>
-          <w:lang w:val="es-EC"/>
-        </w:rPr>
-        <w:t>eponer</w:t>
-      </w:r>
-      <w:proofErr w:type="spellEnd"/>
+      <w:r>
+        <w:rPr>
+          <w:lang w:val="es-EC"/>
+        </w:rPr>
+        <w:t>poner</w:t>
+      </w:r>
       <w:r>
         <w:rPr>
           <w:lang w:val="es-EC"/>
         </w:rPr>
         <w:t xml:space="preserve"> políticas de seguridad, políticas de reintentos, si se puede </w:t>
       </w:r>
-      <w:proofErr w:type="spellStart"/>
-      <w:r>
-        <w:rPr>
-          <w:lang w:val="es-EC"/>
-        </w:rPr>
-        <w:t>interpceptar</w:t>
-      </w:r>
-      <w:proofErr w:type="spellEnd"/>
+      <w:r>
+        <w:rPr>
+          <w:lang w:val="es-EC"/>
+        </w:rPr>
+        <w:t>interceptar</w:t>
+      </w:r>
       <w:r>
         <w:rPr>
           <w:lang w:val="es-EC"/>
@@ -494,7 +476,7 @@
     </w:p>
     <w:p>
       <w:pPr>
-        <w:pStyle w:val="ListParagraph"/>
+        <w:pStyle w:val="Prrafodelista"/>
         <w:numPr>
           <w:ilvl w:val="0"/>
           <w:numId w:val="1"/>
@@ -512,7 +494,7 @@
     </w:p>
     <w:p>
       <w:pPr>
-        <w:pStyle w:val="ListParagraph"/>
+        <w:pStyle w:val="Prrafodelista"/>
         <w:numPr>
           <w:ilvl w:val="1"/>
           <w:numId w:val="1"/>
@@ -544,14 +526,12 @@
         </w:rPr>
         <w:t xml:space="preserve">Por lo </w:t>
       </w:r>
-      <w:proofErr w:type="gramStart"/>
-      <w:r>
-        <w:rPr>
-          <w:lang w:val="es-EC"/>
-        </w:rPr>
-        <w:t>tanto</w:t>
-      </w:r>
-      <w:proofErr w:type="gramEnd"/>
+      <w:r>
+        <w:rPr>
+          <w:lang w:val="es-EC"/>
+        </w:rPr>
+        <w:t>tanto,</w:t>
+      </w:r>
       <w:r>
         <w:rPr>
           <w:lang w:val="es-EC"/>
@@ -607,7 +587,7 @@
     </w:p>
     <w:p>
       <w:pPr>
-        <w:pStyle w:val="ListParagraph"/>
+        <w:pStyle w:val="Prrafodelista"/>
         <w:numPr>
           <w:ilvl w:val="0"/>
           <w:numId w:val="1"/>
@@ -621,7 +601,7 @@
     </w:p>
     <w:p>
       <w:pPr>
-        <w:pStyle w:val="ListParagraph"/>
+        <w:pStyle w:val="Prrafodelista"/>
         <w:numPr>
           <w:ilvl w:val="1"/>
           <w:numId w:val="1"/>
@@ -634,7 +614,31 @@
         <w:rPr>
           <w:lang w:val="es-EC"/>
         </w:rPr>
-        <w:t xml:space="preserve">Considero que su mayor ventaja es el control de </w:t>
+        <w:t>Considero que su mayor ventaja es el control</w:t>
+      </w:r>
+      <w:r>
+        <w:rPr>
+          <w:lang w:val="es-EC"/>
+        </w:rPr>
+        <w:t xml:space="preserve"> visual que se puede hacer </w:t>
+      </w:r>
+      <w:r>
+        <w:rPr>
+          <w:lang w:val="es-EC"/>
+        </w:rPr>
+        <w:t>de</w:t>
+      </w:r>
+      <w:r>
+        <w:rPr>
+          <w:lang w:val="es-EC"/>
+        </w:rPr>
+        <w:t>l</w:t>
+      </w:r>
+      <w:r>
+        <w:rPr>
+          <w:lang w:val="es-EC"/>
+        </w:rPr>
+        <w:t xml:space="preserve"> </w:t>
       </w:r>
       <w:r>
         <w:rPr>
@@ -646,6 +650,12 @@
         <w:rPr>
           <w:lang w:val="es-EC"/>
         </w:rPr>
+        <w:t>, por ejemplo</w:t>
+      </w:r>
+      <w:r>
+        <w:rPr>
+          <w:lang w:val="es-EC"/>
+        </w:rPr>
         <w:t>.</w:t>
       </w:r>
       <w:r>
@@ -654,31 +664,49 @@
         </w:rPr>
         <w:t xml:space="preserve"> Se puede saber exactamente donde se </w:t>
       </w:r>
-      <w:proofErr w:type="spellStart"/>
-      <w:r>
-        <w:rPr>
-          <w:lang w:val="es-EC"/>
-        </w:rPr>
-        <w:t>cayo</w:t>
-      </w:r>
-      <w:proofErr w:type="spellEnd"/>
-      <w:r>
-        <w:rPr>
-          <w:lang w:val="es-EC"/>
-        </w:rPr>
-        <w:t xml:space="preserve"> el proceso.</w:t>
-      </w:r>
-    </w:p>
-    <w:p>
-      <w:pPr>
-        <w:rPr>
-          <w:lang w:val="es-EC"/>
-        </w:rPr>
-      </w:pPr>
-    </w:p>
-    <w:p>
-      <w:pPr>
-        <w:pStyle w:val="ListParagraph"/>
+      <w:r>
+        <w:rPr>
+          <w:lang w:val="es-EC"/>
+        </w:rPr>
+        <w:t>cayó</w:t>
+      </w:r>
+      <w:r>
+        <w:rPr>
+          <w:lang w:val="es-EC"/>
+        </w:rPr>
+        <w:t xml:space="preserve"> el proceso</w:t>
+      </w:r>
+      <w:r>
+        <w:rPr>
+          <w:lang w:val="es-EC"/>
+        </w:rPr>
+        <w:t xml:space="preserve"> (Uso de trazas)</w:t>
+      </w:r>
+      <w:bookmarkStart w:id="0" w:name="_GoBack"/>
+      <w:bookmarkEnd w:id="0"/>
+      <w:r>
+        <w:rPr>
+          <w:lang w:val="es-EC"/>
+        </w:rPr>
+        <w:t>.</w:t>
+      </w:r>
+      <w:r>
+        <w:rPr>
+          <w:lang w:val="es-EC"/>
+        </w:rPr>
+        <w:t xml:space="preserve"> Y tomar correcciones a tiempo. Reduciendo el tiempo en que los servicios estén abajo, mejorando la seguridad y reduciendo costos.</w:t>
+      </w:r>
+    </w:p>
+    <w:p>
+      <w:pPr>
+        <w:rPr>
+          <w:lang w:val="es-EC"/>
+        </w:rPr>
+      </w:pPr>
+    </w:p>
+    <w:p>
+      <w:pPr>
+        <w:pStyle w:val="Prrafodelista"/>
         <w:numPr>
           <w:ilvl w:val="0"/>
           <w:numId w:val="1"/>
@@ -696,7 +724,7 @@
     </w:p>
     <w:p>
       <w:pPr>
-        <w:pStyle w:val="ListParagraph"/>
+        <w:pStyle w:val="Prrafodelista"/>
         <w:numPr>
           <w:ilvl w:val="1"/>
           <w:numId w:val="1"/>
@@ -705,40 +733,33 @@
           <w:lang w:val="es-EC"/>
         </w:rPr>
       </w:pPr>
-    </w:p>
-    <w:p>
-      <w:pPr>
-        <w:rPr>
-          <w:lang w:val="es-EC"/>
-        </w:rPr>
-      </w:pPr>
-    </w:p>
-    <w:p>
-      <w:pPr>
-        <w:rPr>
-          <w:lang w:val="es-EC"/>
-        </w:rPr>
-      </w:pPr>
-    </w:p>
-    <w:p>
-      <w:pPr>
-        <w:rPr>
-          <w:lang w:val="es-EC"/>
-        </w:rPr>
-      </w:pPr>
-    </w:p>
-    <w:p>
-      <w:pPr>
-        <w:rPr>
-          <w:lang w:val="es-EC"/>
-        </w:rPr>
-      </w:pPr>
-      <w:r>
-        <w:rPr>
-          <w:lang w:val="es-EC"/>
-        </w:rPr>
-        <w:t>Des</w:t>
-      </w:r>
+      <w:r>
+        <w:rPr>
+          <w:lang w:val="es-EC"/>
+        </w:rPr>
+        <w:t xml:space="preserve">La información que presenta puede llegar a ser abrumadora, su configuración llega a ser compleja, por lo tanto, la curva de aprendizaje es alta. También puede consumir recursos y a falta de recursos no levantarse, como en el caso que sucedió en el curso con </w:t>
+      </w:r>
+      <w:proofErr w:type="spellStart"/>
+      <w:r>
+        <w:rPr>
+          <w:lang w:val="es-EC"/>
+        </w:rPr>
+        <w:t>Kiali</w:t>
+      </w:r>
+      <w:proofErr w:type="spellEnd"/>
+      <w:r>
+        <w:rPr>
+          <w:lang w:val="es-EC"/>
+        </w:rPr>
+        <w:t>.</w:t>
+      </w:r>
+    </w:p>
+    <w:p>
+      <w:pPr>
+        <w:rPr>
+          <w:lang w:val="es-EC"/>
+        </w:rPr>
+      </w:pPr>
     </w:p>
     <w:sectPr>
       <w:pgSz w:w="12240" w:h="15840"/>
@@ -751,7 +772,7 @@
 </file>
 
 <file path=word/numbering.xml><?xml version="1.0" encoding="utf-8"?>
-<w:numbering xmlns:wpc="http://schemas.microsoft.com/office/word/2010/wordprocessingCanvas" xmlns:cx="http://schemas.microsoft.com/office/drawing/2014/chartex" xmlns:cx1="http://schemas.microsoft.com/office/drawing/2015/9/8/chartex" xmlns:cx2="http://schemas.microsoft.com/office/drawing/2015/10/21/chartex" xmlns:cx3="http://schemas.microsoft.com/office/drawing/2016/5/9/chartex" xmlns:cx4="http://schemas.microsoft.com/office/drawing/2016/5/10/chartex" xmlns:cx5="http://schemas.microsoft.com/office/drawing/2016/5/11/chartex" xmlns:cx6="http://schemas.microsoft.com/office/drawing/2016/5/12/chartex" xmlns:cx7="http://schemas.microsoft.com/office/drawing/2016/5/13/chartex" xmlns:cx8="http://schemas.microsoft.com/office/drawing/2016/5/14/chartex" xmlns:mc="http://schemas.openxmlformats.org/markup-compatibility/2006" xmlns:aink="http://schemas.microsoft.com/office/drawing/2016/ink" xmlns:am3d="http://schemas.microsoft.com/office/drawing/2017/model3d" xmlns:o="urn:schemas-microsoft-com:office:office" xmlns:oel="http://schemas.microsoft.com/office/2019/extlst" xmlns:r="http://schemas.openxmlformats.org/officeDocument/2006/relationships" xmlns:m="http://schemas.openxmlformats.org/officeDocument/2006/math" xmlns:v="urn:schemas-microsoft-com:vml" xmlns:wp14="http://schemas.microsoft.com/office/word/2010/wordprocessingDrawing" xmlns:wp="http://schemas.openxmlformats.org/drawingml/2006/wordprocessingDrawing" xmlns:w10="urn:schemas-microsoft-com:office:word" xmlns:w="http://schemas.openxmlformats.org/wordprocessingml/2006/main" xmlns:w14="http://schemas.microsoft.com/office/word/2010/wordml" xmlns:w15="http://schemas.microsoft.com/office/word/2012/wordml" xmlns:w16cex="http://schemas.microsoft.com/office/word/2018/wordml/cex" xmlns:w16cid="http://schemas.microsoft.com/office/word/2016/wordml/cid" xmlns:w16="http://schemas.microsoft.com/office/word/2018/wordml" xmlns:w16du="http://schemas.microsoft.com/office/word/2023/wordml/word16du" xmlns:w16sdtdh="http://schemas.microsoft.com/office/word/2020/wordml/sdtdatahash" xmlns:w16se="http://schemas.microsoft.com/office/word/2015/wordml/symex" xmlns:wpg="http://schemas.microsoft.com/office/word/2010/wordprocessingGroup" xmlns:wpi="http://schemas.microsoft.com/office/word/2010/wordprocessingInk" xmlns:wne="http://schemas.microsoft.com/office/word/2006/wordml" xmlns:wps="http://schemas.microsoft.com/office/word/2010/wordprocessingShape" mc:Ignorable="w14 w15 w16se w16cid w16 w16cex w16sdtdh w16du wp14">
+<w:numbering xmlns:wpc="http://schemas.microsoft.com/office/word/2010/wordprocessingCanvas" xmlns:cx="http://schemas.microsoft.com/office/drawing/2014/chartex" xmlns:mc="http://schemas.openxmlformats.org/markup-compatibility/2006" xmlns:o="urn:schemas-microsoft-com:office:office" xmlns:r="http://schemas.openxmlformats.org/officeDocument/2006/relationships" xmlns:m="http://schemas.openxmlformats.org/officeDocument/2006/math" xmlns:v="urn:schemas-microsoft-com:vml" xmlns:wp14="http://schemas.microsoft.com/office/word/2010/wordprocessingDrawing" xmlns:wp="http://schemas.openxmlformats.org/drawingml/2006/wordprocessingDrawing" xmlns:w10="urn:schemas-microsoft-com:office:word" xmlns:w="http://schemas.openxmlformats.org/wordprocessingml/2006/main" xmlns:w14="http://schemas.microsoft.com/office/word/2010/wordml" xmlns:w15="http://schemas.microsoft.com/office/word/2012/wordml" xmlns:w16se="http://schemas.microsoft.com/office/word/2015/wordml/symex" xmlns:wpg="http://schemas.microsoft.com/office/word/2010/wordprocessingGroup" xmlns:wpi="http://schemas.microsoft.com/office/word/2010/wordprocessingInk" xmlns:wne="http://schemas.microsoft.com/office/word/2006/wordml" xmlns:wps="http://schemas.microsoft.com/office/word/2010/wordprocessingShape" mc:Ignorable="w14 w15 w16se wp14">
   <w:abstractNum w:abstractNumId="0" w15:restartNumberingAfterBreak="0">
     <w:nsid w:val="5DE67998"/>
     <w:multiLevelType w:val="hybridMultilevel"/>
@@ -978,17 +999,17 @@
       </w:rPr>
     </w:lvl>
   </w:abstractNum>
-  <w:num w:numId="1" w16cid:durableId="981496849">
+  <w:num w:numId="1">
     <w:abstractNumId w:val="1"/>
   </w:num>
-  <w:num w:numId="2" w16cid:durableId="1675180614">
+  <w:num w:numId="2">
     <w:abstractNumId w:val="0"/>
   </w:num>
 </w:numbering>
 </file>
 
 <file path=word/styles.xml><?xml version="1.0" encoding="utf-8"?>
-<w:styles xmlns:mc="http://schemas.openxmlformats.org/markup-compatibility/2006" xmlns:r="http://schemas.openxmlformats.org/officeDocument/2006/relationships" xmlns:w="http://schemas.openxmlformats.org/wordprocessingml/2006/main" xmlns:w14="http://schemas.microsoft.com/office/word/2010/wordml" xmlns:w15="http://schemas.microsoft.com/office/word/2012/wordml" xmlns:w16cex="http://schemas.microsoft.com/office/word/2018/wordml/cex" xmlns:w16cid="http://schemas.microsoft.com/office/word/2016/wordml/cid" xmlns:w16="http://schemas.microsoft.com/office/word/2018/wordml" xmlns:w16du="http://schemas.microsoft.com/office/word/2023/wordml/word16du" xmlns:w16sdtdh="http://schemas.microsoft.com/office/word/2020/wordml/sdtdatahash" xmlns:w16se="http://schemas.microsoft.com/office/word/2015/wordml/symex" mc:Ignorable="w14 w15 w16se w16cid w16 w16cex w16sdtdh w16du">
+<w:styles xmlns:mc="http://schemas.openxmlformats.org/markup-compatibility/2006" xmlns:r="http://schemas.openxmlformats.org/officeDocument/2006/relationships" xmlns:w="http://schemas.openxmlformats.org/wordprocessingml/2006/main" xmlns:w14="http://schemas.microsoft.com/office/word/2010/wordml" xmlns:w15="http://schemas.microsoft.com/office/word/2012/wordml" xmlns:w16se="http://schemas.microsoft.com/office/word/2015/wordml/symex" mc:Ignorable="w14 w15 w16se">
   <w:docDefaults>
     <w:rPrDefault>
       <w:rPr>
@@ -1006,7 +1027,7 @@
       </w:pPr>
     </w:pPrDefault>
   </w:docDefaults>
-  <w:latentStyles w:defLockedState="0" w:defUIPriority="99" w:defSemiHidden="0" w:defUnhideWhenUsed="0" w:defQFormat="0" w:count="376">
+  <w:latentStyles w:defLockedState="0" w:defUIPriority="99" w:defSemiHidden="0" w:defUnhideWhenUsed="0" w:defQFormat="0" w:count="371">
     <w:lsdException w:name="Normal" w:uiPriority="0" w:qFormat="1"/>
     <w:lsdException w:name="heading 1" w:uiPriority="9" w:qFormat="1"/>
     <w:lsdException w:name="heading 2" w:semiHidden="1" w:uiPriority="9" w:unhideWhenUsed="1" w:qFormat="1"/>
@@ -1378,23 +1399,18 @@
     <w:lsdException w:name="List Table 5 Dark Accent 6" w:uiPriority="50"/>
     <w:lsdException w:name="List Table 6 Colorful Accent 6" w:uiPriority="51"/>
     <w:lsdException w:name="List Table 7 Colorful Accent 6" w:uiPriority="52"/>
-    <w:lsdException w:name="Mention" w:semiHidden="1" w:unhideWhenUsed="1"/>
-    <w:lsdException w:name="Smart Hyperlink" w:semiHidden="1" w:unhideWhenUsed="1"/>
-    <w:lsdException w:name="Hashtag" w:semiHidden="1" w:unhideWhenUsed="1"/>
-    <w:lsdException w:name="Unresolved Mention" w:semiHidden="1" w:unhideWhenUsed="1"/>
-    <w:lsdException w:name="Smart Link" w:semiHidden="1" w:unhideWhenUsed="1"/>
   </w:latentStyles>
   <w:style w:type="paragraph" w:default="1" w:styleId="Normal">
     <w:name w:val="Normal"/>
     <w:qFormat/>
   </w:style>
-  <w:style w:type="character" w:default="1" w:styleId="DefaultParagraphFont">
+  <w:style w:type="character" w:default="1" w:styleId="Fuentedeprrafopredeter">
     <w:name w:val="Default Paragraph Font"/>
     <w:uiPriority w:val="1"/>
     <w:semiHidden/>
     <w:unhideWhenUsed/>
   </w:style>
-  <w:style w:type="table" w:default="1" w:styleId="TableNormal">
+  <w:style w:type="table" w:default="1" w:styleId="Tablanormal">
     <w:name w:val="Normal Table"/>
     <w:uiPriority w:val="99"/>
     <w:semiHidden/>
@@ -1409,13 +1425,13 @@
       </w:tblCellMar>
     </w:tblPr>
   </w:style>
-  <w:style w:type="numbering" w:default="1" w:styleId="NoList">
+  <w:style w:type="numbering" w:default="1" w:styleId="Sinlista">
     <w:name w:val="No List"/>
     <w:uiPriority w:val="99"/>
     <w:semiHidden/>
     <w:unhideWhenUsed/>
   </w:style>
-  <w:style w:type="paragraph" w:styleId="ListParagraph">
+  <w:style w:type="paragraph" w:styleId="Prrafodelista">
     <w:name w:val="List Paragraph"/>
     <w:basedOn w:val="Normal"/>
     <w:uiPriority w:val="34"/>

</xml_diff>